<commit_message>
part 1 vectorized and fast af
</commit_message>
<xml_diff>
--- a/720hw6.docx
+++ b/720hw6.docx
@@ -1212,21 +1212,7 @@
               <w:rPr>
                 <w:rFonts w:eastAsiaTheme="minorEastAsia"/>
               </w:rPr>
-              <w:t xml:space="preserve">Frames 5, </w:t>
-            </w:r>
-            <w:proofErr w:type="gramStart"/>
-            <w:r>
-              <w:rPr>
-                <w:rFonts w:eastAsiaTheme="minorEastAsia"/>
-              </w:rPr>
-              <w:t>25,  50</w:t>
-            </w:r>
-            <w:proofErr w:type="gramEnd"/>
-            <w:r>
-              <w:rPr>
-                <w:rFonts w:eastAsiaTheme="minorEastAsia"/>
-              </w:rPr>
-              <w:t>, 75, and 100</w:t>
+              <w:t>Frames 5, 25,  50, 75, and 100</w:t>
             </w:r>
           </w:p>
           <w:p>
@@ -1530,8 +1516,187 @@
                 </wp:inline>
               </w:drawing>
             </w:r>
+          </w:p>
+          <w:p>
+            <w:pPr>
+              <w:rPr>
+                <w:rFonts w:eastAsiaTheme="minorEastAsia"/>
+              </w:rPr>
+            </w:pPr>
+          </w:p>
+        </w:tc>
+      </w:tr>
+      <w:tr>
+        <w:trPr>
+          <w:trHeight w:val="549"/>
+        </w:trPr>
+        <w:tc>
+          <w:tcPr>
+            <w:tcW w:w="729" w:type="dxa"/>
+          </w:tcPr>
+          <w:p>
+            <w:pPr>
+              <w:contextualSpacing/>
+            </w:pPr>
+            <w:r>
+              <w:t>2.1</w:t>
+            </w:r>
+          </w:p>
+        </w:tc>
+        <w:tc>
+          <w:tcPr>
+            <w:tcW w:w="10341" w:type="dxa"/>
+          </w:tcPr>
+          <w:p>
+            <w:pPr>
+              <w:rPr>
+                <w:rFonts w:eastAsiaTheme="minorEastAsia"/>
+              </w:rPr>
+            </w:pPr>
+            <m:oMathPara>
+              <m:oMathParaPr>
+                <m:jc m:val="left"/>
+              </m:oMathParaPr>
+              <m:oMath>
+                <m:r>
+                  <m:rPr>
+                    <m:sty m:val="bi"/>
+                  </m:rPr>
+                  <w:rPr>
+                    <w:rFonts w:ascii="Cambria Math" w:eastAsiaTheme="minorEastAsia" w:hAnsi="Cambria Math"/>
+                    <w:highlight w:val="yellow"/>
+                  </w:rPr>
+                  <m:t>w</m:t>
+                </m:r>
+                <m:r>
+                  <w:rPr>
+                    <w:rFonts w:ascii="Cambria Math" w:eastAsiaTheme="minorEastAsia" w:hAnsi="Cambria Math"/>
+                    <w:highlight w:val="yellow"/>
+                  </w:rPr>
+                  <m:t>=</m:t>
+                </m:r>
+                <m:sSub>
+                  <m:sSubPr>
+                    <m:ctrlPr>
+                      <w:rPr>
+                        <w:rFonts w:ascii="Cambria Math" w:eastAsiaTheme="minorEastAsia" w:hAnsi="Cambria Math"/>
+                        <w:i/>
+                        <w:highlight w:val="yellow"/>
+                      </w:rPr>
+                    </m:ctrlPr>
+                  </m:sSubPr>
+                  <m:e>
+                    <m:r>
+                      <m:rPr>
+                        <m:scr m:val="script"/>
+                      </m:rPr>
+                      <w:rPr>
+                        <w:rFonts w:ascii="Cambria Math" w:eastAsiaTheme="minorEastAsia" w:hAnsi="Cambria Math"/>
+                        <w:highlight w:val="yellow"/>
+                      </w:rPr>
+                      <m:t>L</m:t>
+                    </m:r>
+                  </m:e>
+                  <m:sub>
+                    <m:r>
+                      <w:rPr>
+                        <w:rFonts w:ascii="Cambria Math" w:eastAsiaTheme="minorEastAsia" w:hAnsi="Cambria Math"/>
+                        <w:highlight w:val="yellow"/>
+                      </w:rPr>
+                      <m:t>t+1</m:t>
+                    </m:r>
+                  </m:sub>
+                </m:sSub>
+                <m:r>
+                  <w:rPr>
+                    <w:rFonts w:ascii="Cambria Math" w:eastAsiaTheme="minorEastAsia" w:hAnsi="Cambria Math"/>
+                    <w:highlight w:val="yellow"/>
+                  </w:rPr>
+                  <m:t>-</m:t>
+                </m:r>
+                <m:sSub>
+                  <m:sSubPr>
+                    <m:ctrlPr>
+                      <w:rPr>
+                        <w:rFonts w:ascii="Cambria Math" w:eastAsiaTheme="minorEastAsia" w:hAnsi="Cambria Math"/>
+                        <w:i/>
+                        <w:highlight w:val="yellow"/>
+                      </w:rPr>
+                    </m:ctrlPr>
+                  </m:sSubPr>
+                  <m:e>
+                    <m:r>
+                      <m:rPr>
+                        <m:scr m:val="script"/>
+                      </m:rPr>
+                      <w:rPr>
+                        <w:rFonts w:ascii="Cambria Math" w:eastAsiaTheme="minorEastAsia" w:hAnsi="Cambria Math"/>
+                        <w:highlight w:val="yellow"/>
+                      </w:rPr>
+                      <m:t>L</m:t>
+                    </m:r>
+                  </m:e>
+                  <m:sub>
+                    <m:r>
+                      <w:rPr>
+                        <w:rFonts w:ascii="Cambria Math" w:eastAsiaTheme="minorEastAsia" w:hAnsi="Cambria Math"/>
+                        <w:highlight w:val="yellow"/>
+                      </w:rPr>
+                      <m:t>t</m:t>
+                    </m:r>
+                  </m:sub>
+                </m:sSub>
+                <m:r>
+                  <w:rPr>
+                    <w:rFonts w:ascii="Cambria Math" w:eastAsiaTheme="minorEastAsia" w:hAnsi="Cambria Math"/>
+                    <w:highlight w:val="yellow"/>
+                  </w:rPr>
+                  <m:t>???</m:t>
+                </m:r>
+              </m:oMath>
+            </m:oMathPara>
+          </w:p>
+          <w:p>
+            <w:pPr>
+              <w:rPr>
+                <w:rFonts w:eastAsiaTheme="minorEastAsia"/>
+                <w:b/>
+              </w:rPr>
+            </w:pPr>
+          </w:p>
+        </w:tc>
+      </w:tr>
+      <w:tr>
+        <w:trPr>
+          <w:trHeight w:val="549"/>
+        </w:trPr>
+        <w:tc>
+          <w:tcPr>
+            <w:tcW w:w="729" w:type="dxa"/>
+          </w:tcPr>
+          <w:p>
+            <w:pPr>
+              <w:contextualSpacing/>
+            </w:pPr>
+            <w:r>
+              <w:t>2.2</w:t>
+            </w:r>
             <w:bookmarkStart w:id="0" w:name="_GoBack"/>
             <w:bookmarkEnd w:id="0"/>
+          </w:p>
+        </w:tc>
+        <w:tc>
+          <w:tcPr>
+            <w:tcW w:w="10341" w:type="dxa"/>
+          </w:tcPr>
+          <w:p>
+            <w:pPr>
+              <w:rPr>
+                <w:rFonts w:ascii="Calibri" w:eastAsia="Calibri" w:hAnsi="Calibri" w:cs="Times New Roman"/>
+                <w:b/>
+                <w:highlight w:val="yellow"/>
+              </w:rPr>
+            </w:pPr>
           </w:p>
         </w:tc>
       </w:tr>
@@ -5374,7 +5539,7 @@
 </file>
 
 <file path=customXml/itemProps1.xml><?xml version="1.0" encoding="utf-8"?>
-<ds:datastoreItem xmlns:ds="http://schemas.openxmlformats.org/officeDocument/2006/customXml" ds:itemID="{0A1D9CF9-7AA2-4814-978B-CCA1A0E5D830}">
+<ds:datastoreItem xmlns:ds="http://schemas.openxmlformats.org/officeDocument/2006/customXml" ds:itemID="{99E5FEC3-6BBD-4619-85D3-CE5873565232}">
   <ds:schemaRefs>
     <ds:schemaRef ds:uri="http://schemas.openxmlformats.org/officeDocument/2006/bibliography"/>
   </ds:schemaRefs>

</xml_diff>